<commit_message>
Fix exclusions by authors
</commit_message>
<xml_diff>
--- a/release-controller/test_data/b0ade55f7e8999e2842fe3f49df163ba224b71a2.docx
+++ b/release-controller/test_data/b0ade55f7e8999e2842fe3f49df163ba224b71a2.docx
@@ -771,9 +771,13 @@
         </w:pBdr>
         <w:shd w:fill="auto" w:val="clear"/>
         <w:ind w:left="600" w:hanging="360"/>
-      </w:pPr>
-      <w:r>
-        <w:rPr>
+        <w:rPr>
+          <w:strike w:val="1"/>
+        </w:rPr>
+      </w:pPr>
+      <w:r>
+        <w:rPr>
+          <w:strike w:val="1"/>
           <w:rtl w:val="0"/>
         </w:rPr>
         <w:t xml:space="preserve">author: Alin Sinp | </w:t>
@@ -781,6 +785,7 @@
       <w:hyperlink r:id="rId28">
         <w:r>
           <w:rPr>
+            <w:strike w:val="1"/>
             <w:color w:val="0000ee"/>
             <w:u w:val="single"/>
             <w:rtl w:val="0"/>
@@ -790,6 +795,7 @@
       </w:hyperlink>
       <w:r>
         <w:rPr>
+          <w:strike w:val="1"/>
           <w:rtl w:val="0"/>
         </w:rPr>
         <w:t xml:space="preserve"> Execution,Interface,Message Routing: Fix bug in StreamsTesting fixture (</w:t>
@@ -797,6 +803,7 @@
       <w:hyperlink r:id="rId29">
         <w:r>
           <w:rPr>
+            <w:strike w:val="1"/>
             <w:color w:val="0000ee"/>
             <w:u w:val="single"/>
             <w:rtl w:val="0"/>
@@ -806,6 +813,7 @@
       </w:hyperlink>
       <w:r>
         <w:rPr>
+          <w:strike w:val="1"/>
           <w:rtl w:val="0"/>
         </w:rPr>
         <w:t xml:space="preserve">)</w:t>
@@ -1086,9 +1094,13 @@
         </w:pBdr>
         <w:shd w:fill="auto" w:val="clear"/>
         <w:ind w:left="600" w:hanging="360"/>
-      </w:pPr>
-      <w:r>
-        <w:rPr>
+        <w:rPr>
+          <w:strike w:val="1"/>
+        </w:rPr>
+      </w:pPr>
+      <w:r>
+        <w:rPr>
+          <w:strike w:val="1"/>
           <w:rtl w:val="0"/>
         </w:rPr>
         <w:t xml:space="preserve">author: Leo Eich | </w:t>
@@ -1096,6 +1108,7 @@
       <w:hyperlink r:id="rId38">
         <w:r>
           <w:rPr>
+            <w:strike w:val="1"/>
             <w:color w:val="0000ee"/>
             <w:u w:val="single"/>
             <w:rtl w:val="0"/>
@@ -1105,6 +1118,7 @@
       </w:hyperlink>
       <w:r>
         <w:rPr>
+          <w:strike w:val="1"/>
           <w:rtl w:val="0"/>
         </w:rPr>
         <w:t xml:space="preserve"> Consensus,Interface: Make Cannot report master public key changed metric warning less noisy (</w:t>
@@ -1112,6 +1126,7 @@
       <w:hyperlink r:id="rId39">
         <w:r>
           <w:rPr>
+            <w:strike w:val="1"/>
             <w:color w:val="0000ee"/>
             <w:u w:val="single"/>
             <w:rtl w:val="0"/>
@@ -1121,6 +1136,7 @@
       </w:hyperlink>
       <w:r>
         <w:rPr>
+          <w:strike w:val="1"/>
           <w:rtl w:val="0"/>
         </w:rPr>
         <w:t xml:space="preserve">)</w:t>

</xml_diff>

<commit_message>
Group excluded changes by reason (#819)
Co-authored-by: CI Automation <infra@dfinity.org>
</commit_message>
<xml_diff>
--- a/release-controller/test_data/b0ade55f7e8999e2842fe3f49df163ba224b71a2.docx
+++ b/release-controller/test_data/b0ade55f7e8999e2842fe3f49df163ba224b71a2.docx
@@ -771,9 +771,13 @@
         </w:pBdr>
         <w:shd w:fill="auto" w:val="clear"/>
         <w:ind w:left="600" w:hanging="360"/>
-      </w:pPr>
-      <w:r>
-        <w:rPr>
+        <w:rPr>
+          <w:strike w:val="1"/>
+        </w:rPr>
+      </w:pPr>
+      <w:r>
+        <w:rPr>
+          <w:strike w:val="1"/>
           <w:rtl w:val="0"/>
         </w:rPr>
         <w:t xml:space="preserve">author: Alin Sinp | </w:t>
@@ -781,6 +785,7 @@
       <w:hyperlink r:id="rId28">
         <w:r>
           <w:rPr>
+            <w:strike w:val="1"/>
             <w:color w:val="0000ee"/>
             <w:u w:val="single"/>
             <w:rtl w:val="0"/>
@@ -790,6 +795,7 @@
       </w:hyperlink>
       <w:r>
         <w:rPr>
+          <w:strike w:val="1"/>
           <w:rtl w:val="0"/>
         </w:rPr>
         <w:t xml:space="preserve"> Execution,Interface,Message Routing: Fix bug in StreamsTesting fixture (</w:t>
@@ -797,6 +803,7 @@
       <w:hyperlink r:id="rId29">
         <w:r>
           <w:rPr>
+            <w:strike w:val="1"/>
             <w:color w:val="0000ee"/>
             <w:u w:val="single"/>
             <w:rtl w:val="0"/>
@@ -806,6 +813,7 @@
       </w:hyperlink>
       <w:r>
         <w:rPr>
+          <w:strike w:val="1"/>
           <w:rtl w:val="0"/>
         </w:rPr>
         <w:t xml:space="preserve">)</w:t>
@@ -1086,9 +1094,13 @@
         </w:pBdr>
         <w:shd w:fill="auto" w:val="clear"/>
         <w:ind w:left="600" w:hanging="360"/>
-      </w:pPr>
-      <w:r>
-        <w:rPr>
+        <w:rPr>
+          <w:strike w:val="1"/>
+        </w:rPr>
+      </w:pPr>
+      <w:r>
+        <w:rPr>
+          <w:strike w:val="1"/>
           <w:rtl w:val="0"/>
         </w:rPr>
         <w:t xml:space="preserve">author: Leo Eich | </w:t>
@@ -1096,6 +1108,7 @@
       <w:hyperlink r:id="rId38">
         <w:r>
           <w:rPr>
+            <w:strike w:val="1"/>
             <w:color w:val="0000ee"/>
             <w:u w:val="single"/>
             <w:rtl w:val="0"/>
@@ -1105,6 +1118,7 @@
       </w:hyperlink>
       <w:r>
         <w:rPr>
+          <w:strike w:val="1"/>
           <w:rtl w:val="0"/>
         </w:rPr>
         <w:t xml:space="preserve"> Consensus,Interface: Make Cannot report master public key changed metric warning less noisy (</w:t>
@@ -1112,6 +1126,7 @@
       <w:hyperlink r:id="rId39">
         <w:r>
           <w:rPr>
+            <w:strike w:val="1"/>
             <w:color w:val="0000ee"/>
             <w:u w:val="single"/>
             <w:rtl w:val="0"/>
@@ -1121,6 +1136,7 @@
       </w:hyperlink>
       <w:r>
         <w:rPr>
+          <w:strike w:val="1"/>
           <w:rtl w:val="0"/>
         </w:rPr>
         <w:t xml:space="preserve">)</w:t>

</xml_diff>